<commit_message>
DB: 📎 lab1 ~~~ ready
</commit_message>
<xml_diff>
--- a/sem-2_databases/labs/lab1/reports/ЛР1 БД Мельник Фёдор P3106.docx
+++ b/sem-2_databases/labs/lab1/reports/ЛР1 БД Мельник Фёдор P3106.docx
@@ -10,9 +10,9 @@
           <w:szCs w:val="28"/>
         </w:rPr>
       </w:pPr>
-      <w:bookmarkStart w:id="0" w:name="_Toc191011119"/>
-      <w:bookmarkStart w:id="1" w:name="_Hlk178254557"/>
-      <w:bookmarkEnd w:id="1"/>
+      <w:bookmarkStart w:id="0" w:name="_Hlk178254557"/>
+      <w:bookmarkStart w:id="1" w:name="_Toc191011119"/>
+      <w:bookmarkEnd w:id="0"/>
       <w:r>
         <w:t>Федеральное государственное автономное образовательное учреждение высшего образования</w:t>
       </w:r>
@@ -62,21 +62,7 @@
           <w:sz w:val="28"/>
           <w:szCs w:val="28"/>
         </w:rPr>
-        <w:t>базам данных</w:t>
-      </w:r>
-      <w:r>
-        <w:rPr>
-          <w:sz w:val="28"/>
-          <w:szCs w:val="28"/>
-        </w:rPr>
-        <w:t xml:space="preserve"> №</w:t>
-      </w:r>
-      <w:r>
-        <w:rPr>
-          <w:sz w:val="28"/>
-          <w:szCs w:val="28"/>
-        </w:rPr>
-        <w:t>1</w:t>
+        <w:t>базам данных №1</w:t>
       </w:r>
     </w:p>
     <w:p>
@@ -286,6 +272,15 @@
     </w:p>
     <w:sdt>
       <w:sdtPr>
+        <w:rPr>
+          <w:rFonts w:ascii="Times New Roman" w:eastAsiaTheme="minorHAnsi" w:hAnsi="Times New Roman" w:cs="Times New Roman"/>
+          <w:color w:val="auto"/>
+          <w:kern w:val="2"/>
+          <w:sz w:val="24"/>
+          <w:szCs w:val="24"/>
+          <w:lang w:eastAsia="en-US"/>
+          <w14:ligatures w14:val="standardContextual"/>
+        </w:rPr>
         <w:id w:val="-1137945451"/>
         <w:docPartObj>
           <w:docPartGallery w:val="Table of Contents"/>
@@ -294,15 +289,8 @@
       </w:sdtPr>
       <w:sdtEndPr>
         <w:rPr>
-          <w:rFonts w:ascii="Times New Roman" w:eastAsiaTheme="minorHAnsi" w:hAnsi="Times New Roman" w:cs="Times New Roman"/>
           <w:b/>
           <w:bCs/>
-          <w:color w:val="auto"/>
-          <w:kern w:val="2"/>
-          <w:sz w:val="24"/>
-          <w:szCs w:val="24"/>
-          <w:lang w:eastAsia="en-US"/>
-          <w14:ligatures w14:val="standardContextual"/>
         </w:rPr>
       </w:sdtEndPr>
       <w:sdtContent>
@@ -866,11 +854,14 @@
         <w:lastRenderedPageBreak/>
         <w:t>Текст задания</w:t>
       </w:r>
-      <w:bookmarkEnd w:id="0"/>
+      <w:bookmarkEnd w:id="1"/>
       <w:bookmarkEnd w:id="2"/>
     </w:p>
     <w:p>
       <w:r>
+        <w:rPr>
+          <w:noProof/>
+        </w:rPr>
         <w:drawing>
           <wp:inline distT="0" distB="0" distL="0" distR="0" wp14:anchorId="3630B828" wp14:editId="12519354">
             <wp:extent cx="5940425" cy="2783840"/>
@@ -1064,7 +1055,6 @@
         <w:pStyle w:val="1"/>
         <w:rPr>
           <w:color w:val="auto"/>
-          <w:lang w:val="en-US"/>
         </w:rPr>
       </w:pPr>
       <w:bookmarkStart w:id="7" w:name="_Toc191011122"/>
@@ -1080,19 +1070,193 @@
       <w:bookmarkEnd w:id="8"/>
     </w:p>
     <w:p>
-      <w:pPr>
-        <w:rPr>
-          <w:lang w:val="en-US"/>
-        </w:rPr>
-      </w:pPr>
       <w:hyperlink r:id="rId6" w:history="1">
         <w:r>
           <w:rPr>
             <w:rStyle w:val="ad"/>
             <w:lang w:val="en-US"/>
           </w:rPr>
-          <w:t>https://github.com/ldpst/itmo/blob/main/sem-2_databases/labs/lab1/ER-diagram.png</w:t>
-        </w:r>
+          <w:t>https</w:t>
+        </w:r>
+        <w:r>
+          <w:rPr>
+            <w:rStyle w:val="ad"/>
+          </w:rPr>
+          <w:t>://</w:t>
+        </w:r>
+        <w:proofErr w:type="spellStart"/>
+        <w:r>
+          <w:rPr>
+            <w:rStyle w:val="ad"/>
+            <w:lang w:val="en-US"/>
+          </w:rPr>
+          <w:t>github</w:t>
+        </w:r>
+        <w:proofErr w:type="spellEnd"/>
+        <w:r>
+          <w:rPr>
+            <w:rStyle w:val="ad"/>
+          </w:rPr>
+          <w:t>.</w:t>
+        </w:r>
+        <w:r>
+          <w:rPr>
+            <w:rStyle w:val="ad"/>
+            <w:lang w:val="en-US"/>
+          </w:rPr>
+          <w:t>com</w:t>
+        </w:r>
+        <w:r>
+          <w:rPr>
+            <w:rStyle w:val="ad"/>
+          </w:rPr>
+          <w:t>/</w:t>
+        </w:r>
+        <w:proofErr w:type="spellStart"/>
+        <w:r>
+          <w:rPr>
+            <w:rStyle w:val="ad"/>
+            <w:lang w:val="en-US"/>
+          </w:rPr>
+          <w:t>ldpst</w:t>
+        </w:r>
+        <w:proofErr w:type="spellEnd"/>
+        <w:r>
+          <w:rPr>
+            <w:rStyle w:val="ad"/>
+          </w:rPr>
+          <w:t>/</w:t>
+        </w:r>
+        <w:proofErr w:type="spellStart"/>
+        <w:r>
+          <w:rPr>
+            <w:rStyle w:val="ad"/>
+            <w:lang w:val="en-US"/>
+          </w:rPr>
+          <w:t>itmo</w:t>
+        </w:r>
+        <w:proofErr w:type="spellEnd"/>
+        <w:r>
+          <w:rPr>
+            <w:rStyle w:val="ad"/>
+          </w:rPr>
+          <w:t>/</w:t>
+        </w:r>
+        <w:r>
+          <w:rPr>
+            <w:rStyle w:val="ad"/>
+            <w:lang w:val="en-US"/>
+          </w:rPr>
+          <w:t>blob</w:t>
+        </w:r>
+        <w:r>
+          <w:rPr>
+            <w:rStyle w:val="ad"/>
+          </w:rPr>
+          <w:t>/</w:t>
+        </w:r>
+        <w:r>
+          <w:rPr>
+            <w:rStyle w:val="ad"/>
+            <w:lang w:val="en-US"/>
+          </w:rPr>
+          <w:t>main</w:t>
+        </w:r>
+        <w:r>
+          <w:rPr>
+            <w:rStyle w:val="ad"/>
+          </w:rPr>
+          <w:t>/</w:t>
+        </w:r>
+        <w:proofErr w:type="spellStart"/>
+        <w:r>
+          <w:rPr>
+            <w:rStyle w:val="ad"/>
+            <w:lang w:val="en-US"/>
+          </w:rPr>
+          <w:t>sem</w:t>
+        </w:r>
+        <w:proofErr w:type="spellEnd"/>
+        <w:r>
+          <w:rPr>
+            <w:rStyle w:val="ad"/>
+          </w:rPr>
+          <w:t>-2_</w:t>
+        </w:r>
+        <w:r>
+          <w:rPr>
+            <w:rStyle w:val="ad"/>
+            <w:lang w:val="en-US"/>
+          </w:rPr>
+          <w:t>databases</w:t>
+        </w:r>
+        <w:r>
+          <w:rPr>
+            <w:rStyle w:val="ad"/>
+          </w:rPr>
+          <w:t>/</w:t>
+        </w:r>
+        <w:r>
+          <w:rPr>
+            <w:rStyle w:val="ad"/>
+            <w:lang w:val="en-US"/>
+          </w:rPr>
+          <w:t>labs</w:t>
+        </w:r>
+        <w:r>
+          <w:rPr>
+            <w:rStyle w:val="ad"/>
+          </w:rPr>
+          <w:t>/</w:t>
+        </w:r>
+        <w:r>
+          <w:rPr>
+            <w:rStyle w:val="ad"/>
+            <w:lang w:val="en-US"/>
+          </w:rPr>
+          <w:t>lab</w:t>
+        </w:r>
+        <w:r>
+          <w:rPr>
+            <w:rStyle w:val="ad"/>
+          </w:rPr>
+          <w:t>1/</w:t>
+        </w:r>
+        <w:r>
+          <w:rPr>
+            <w:rStyle w:val="ad"/>
+            <w:lang w:val="en-US"/>
+          </w:rPr>
+          <w:t>ER</w:t>
+        </w:r>
+        <w:r>
+          <w:rPr>
+            <w:rStyle w:val="ad"/>
+          </w:rPr>
+          <w:t>-</w:t>
+        </w:r>
+        <w:r>
+          <w:rPr>
+            <w:rStyle w:val="ad"/>
+            <w:lang w:val="en-US"/>
+          </w:rPr>
+          <w:t>diagram</w:t>
+        </w:r>
+        <w:r>
+          <w:rPr>
+            <w:rStyle w:val="ad"/>
+          </w:rPr>
+          <w:t>.</w:t>
+        </w:r>
+        <w:proofErr w:type="spellStart"/>
+        <w:r>
+          <w:rPr>
+            <w:rStyle w:val="ad"/>
+            <w:lang w:val="en-US"/>
+          </w:rPr>
+          <w:t>png</w:t>
+        </w:r>
+        <w:proofErr w:type="spellEnd"/>
       </w:hyperlink>
     </w:p>
     <w:p>
@@ -1194,335 +1358,194 @@
           <w:szCs w:val="40"/>
         </w:rPr>
       </w:pPr>
-      <w:r>
-        <w:rPr>
-          <w:lang w:val="en-US"/>
-        </w:rPr>
-        <w:fldChar w:fldCharType="begin"/>
-      </w:r>
-      <w:r>
-        <w:rPr>
-          <w:lang w:val="en-US"/>
-        </w:rPr>
-        <w:instrText>HYPERLINK</w:instrText>
-      </w:r>
-      <w:r>
-        <w:instrText xml:space="preserve"> "</w:instrText>
-      </w:r>
-      <w:r>
-        <w:rPr>
-          <w:lang w:val="en-US"/>
-        </w:rPr>
-        <w:instrText>https</w:instrText>
-      </w:r>
-      <w:r>
-        <w:instrText>://</w:instrText>
-      </w:r>
-      <w:r>
-        <w:rPr>
-          <w:lang w:val="en-US"/>
-        </w:rPr>
-        <w:instrText>github</w:instrText>
-      </w:r>
-      <w:r>
-        <w:instrText>.</w:instrText>
-      </w:r>
-      <w:r>
-        <w:rPr>
-          <w:lang w:val="en-US"/>
-        </w:rPr>
-        <w:instrText>com</w:instrText>
-      </w:r>
-      <w:r>
-        <w:instrText>/</w:instrText>
-      </w:r>
-      <w:r>
-        <w:rPr>
-          <w:lang w:val="en-US"/>
-        </w:rPr>
-        <w:instrText>ldpst</w:instrText>
-      </w:r>
-      <w:r>
-        <w:instrText>/</w:instrText>
-      </w:r>
-      <w:r>
-        <w:rPr>
-          <w:lang w:val="en-US"/>
-        </w:rPr>
-        <w:instrText>itmo</w:instrText>
-      </w:r>
-      <w:r>
-        <w:instrText>/</w:instrText>
-      </w:r>
-      <w:r>
-        <w:rPr>
-          <w:lang w:val="en-US"/>
-        </w:rPr>
-        <w:instrText>blob</w:instrText>
-      </w:r>
-      <w:r>
-        <w:instrText>/</w:instrText>
-      </w:r>
-      <w:r>
-        <w:rPr>
-          <w:lang w:val="en-US"/>
-        </w:rPr>
-        <w:instrText>main</w:instrText>
-      </w:r>
-      <w:r>
-        <w:instrText>/</w:instrText>
-      </w:r>
-      <w:r>
-        <w:rPr>
-          <w:lang w:val="en-US"/>
-        </w:rPr>
-        <w:instrText>sem</w:instrText>
-      </w:r>
-      <w:r>
-        <w:instrText>-2_</w:instrText>
-      </w:r>
-      <w:r>
-        <w:rPr>
-          <w:lang w:val="en-US"/>
-        </w:rPr>
-        <w:instrText>databases</w:instrText>
-      </w:r>
-      <w:r>
-        <w:instrText>/</w:instrText>
-      </w:r>
-      <w:r>
-        <w:rPr>
-          <w:lang w:val="en-US"/>
-        </w:rPr>
-        <w:instrText>labs</w:instrText>
-      </w:r>
-      <w:r>
-        <w:instrText>/</w:instrText>
-      </w:r>
-      <w:r>
-        <w:rPr>
-          <w:lang w:val="en-US"/>
-        </w:rPr>
-        <w:instrText>lab</w:instrText>
-      </w:r>
-      <w:r>
-        <w:instrText>1/</w:instrText>
-      </w:r>
-      <w:r>
-        <w:rPr>
-          <w:lang w:val="en-US"/>
-        </w:rPr>
-        <w:instrText>DM</w:instrText>
-      </w:r>
-      <w:r>
-        <w:instrText>-</w:instrText>
-      </w:r>
-      <w:r>
-        <w:rPr>
-          <w:lang w:val="en-US"/>
-        </w:rPr>
-        <w:instrText>diagram</w:instrText>
-      </w:r>
-      <w:r>
-        <w:instrText>.</w:instrText>
-      </w:r>
-      <w:r>
-        <w:rPr>
-          <w:lang w:val="en-US"/>
-        </w:rPr>
-        <w:instrText>png</w:instrText>
-      </w:r>
-      <w:r>
-        <w:instrText>"</w:instrText>
-      </w:r>
-      <w:r>
-        <w:rPr>
-          <w:lang w:val="en-US"/>
-        </w:rPr>
-        <w:fldChar w:fldCharType="separate"/>
-      </w:r>
-      <w:r>
-        <w:rPr>
-          <w:rStyle w:val="ad"/>
-          <w:lang w:val="en-US"/>
-        </w:rPr>
-        <w:t>https</w:t>
-      </w:r>
-      <w:r>
-        <w:rPr>
-          <w:rStyle w:val="ad"/>
-        </w:rPr>
-        <w:t>://</w:t>
-      </w:r>
-      <w:r>
-        <w:rPr>
-          <w:rStyle w:val="ad"/>
-          <w:lang w:val="en-US"/>
-        </w:rPr>
-        <w:t>github</w:t>
-      </w:r>
-      <w:r>
-        <w:rPr>
-          <w:rStyle w:val="ad"/>
-        </w:rPr>
-        <w:t>.</w:t>
-      </w:r>
-      <w:r>
-        <w:rPr>
-          <w:rStyle w:val="ad"/>
-          <w:lang w:val="en-US"/>
-        </w:rPr>
-        <w:t>com</w:t>
-      </w:r>
-      <w:r>
-        <w:rPr>
-          <w:rStyle w:val="ad"/>
-        </w:rPr>
-        <w:t>/</w:t>
-      </w:r>
-      <w:r>
-        <w:rPr>
-          <w:rStyle w:val="ad"/>
-          <w:lang w:val="en-US"/>
-        </w:rPr>
-        <w:t>ldpst</w:t>
-      </w:r>
-      <w:r>
-        <w:rPr>
-          <w:rStyle w:val="ad"/>
-        </w:rPr>
-        <w:t>/</w:t>
-      </w:r>
-      <w:r>
-        <w:rPr>
-          <w:rStyle w:val="ad"/>
-          <w:lang w:val="en-US"/>
-        </w:rPr>
-        <w:t>itmo</w:t>
-      </w:r>
-      <w:r>
-        <w:rPr>
-          <w:rStyle w:val="ad"/>
-        </w:rPr>
-        <w:t>/</w:t>
-      </w:r>
-      <w:r>
-        <w:rPr>
-          <w:rStyle w:val="ad"/>
-          <w:lang w:val="en-US"/>
-        </w:rPr>
-        <w:t>blob</w:t>
-      </w:r>
-      <w:r>
-        <w:rPr>
-          <w:rStyle w:val="ad"/>
-        </w:rPr>
-        <w:t>/</w:t>
-      </w:r>
-      <w:r>
-        <w:rPr>
-          <w:rStyle w:val="ad"/>
-          <w:lang w:val="en-US"/>
-        </w:rPr>
-        <w:t>main</w:t>
-      </w:r>
-      <w:r>
-        <w:rPr>
-          <w:rStyle w:val="ad"/>
-        </w:rPr>
-        <w:t>/</w:t>
-      </w:r>
-      <w:r>
-        <w:rPr>
-          <w:rStyle w:val="ad"/>
-          <w:lang w:val="en-US"/>
-        </w:rPr>
-        <w:t>sem</w:t>
-      </w:r>
-      <w:r>
-        <w:rPr>
-          <w:rStyle w:val="ad"/>
-        </w:rPr>
-        <w:t>-2_</w:t>
-      </w:r>
-      <w:r>
-        <w:rPr>
-          <w:rStyle w:val="ad"/>
-          <w:lang w:val="en-US"/>
-        </w:rPr>
-        <w:t>databases</w:t>
-      </w:r>
-      <w:r>
-        <w:rPr>
-          <w:rStyle w:val="ad"/>
-        </w:rPr>
-        <w:t>/</w:t>
-      </w:r>
-      <w:r>
-        <w:rPr>
-          <w:rStyle w:val="ad"/>
-          <w:lang w:val="en-US"/>
-        </w:rPr>
-        <w:t>labs</w:t>
-      </w:r>
-      <w:r>
-        <w:rPr>
-          <w:rStyle w:val="ad"/>
-        </w:rPr>
-        <w:t>/</w:t>
-      </w:r>
-      <w:r>
-        <w:rPr>
-          <w:rStyle w:val="ad"/>
-          <w:lang w:val="en-US"/>
-        </w:rPr>
-        <w:t>lab</w:t>
-      </w:r>
-      <w:r>
-        <w:rPr>
-          <w:rStyle w:val="ad"/>
-        </w:rPr>
-        <w:t>1/</w:t>
-      </w:r>
-      <w:r>
-        <w:rPr>
-          <w:rStyle w:val="ad"/>
-          <w:lang w:val="en-US"/>
-        </w:rPr>
-        <w:t>DM</w:t>
-      </w:r>
-      <w:r>
-        <w:rPr>
-          <w:rStyle w:val="ad"/>
-        </w:rPr>
-        <w:t>-</w:t>
-      </w:r>
-      <w:r>
-        <w:rPr>
-          <w:rStyle w:val="ad"/>
-          <w:lang w:val="en-US"/>
-        </w:rPr>
-        <w:t>diagram</w:t>
-      </w:r>
-      <w:r>
-        <w:rPr>
-          <w:rStyle w:val="ad"/>
-        </w:rPr>
-        <w:t>.</w:t>
-      </w:r>
-      <w:r>
-        <w:rPr>
-          <w:rStyle w:val="ad"/>
-          <w:lang w:val="en-US"/>
-        </w:rPr>
-        <w:t>png</w:t>
-      </w:r>
-      <w:r>
-        <w:rPr>
-          <w:lang w:val="en-US"/>
-        </w:rPr>
-        <w:fldChar w:fldCharType="end"/>
-      </w:r>
+      <w:hyperlink r:id="rId8" w:history="1">
+        <w:r>
+          <w:rPr>
+            <w:rStyle w:val="ad"/>
+            <w:lang w:val="en-US"/>
+          </w:rPr>
+          <w:t>https</w:t>
+        </w:r>
+        <w:r>
+          <w:rPr>
+            <w:rStyle w:val="ad"/>
+          </w:rPr>
+          <w:t>://</w:t>
+        </w:r>
+        <w:proofErr w:type="spellStart"/>
+        <w:r>
+          <w:rPr>
+            <w:rStyle w:val="ad"/>
+            <w:lang w:val="en-US"/>
+          </w:rPr>
+          <w:t>github</w:t>
+        </w:r>
+        <w:proofErr w:type="spellEnd"/>
+        <w:r>
+          <w:rPr>
+            <w:rStyle w:val="ad"/>
+          </w:rPr>
+          <w:t>.</w:t>
+        </w:r>
+        <w:r>
+          <w:rPr>
+            <w:rStyle w:val="ad"/>
+            <w:lang w:val="en-US"/>
+          </w:rPr>
+          <w:t>com</w:t>
+        </w:r>
+        <w:r>
+          <w:rPr>
+            <w:rStyle w:val="ad"/>
+          </w:rPr>
+          <w:t>/</w:t>
+        </w:r>
+        <w:proofErr w:type="spellStart"/>
+        <w:r>
+          <w:rPr>
+            <w:rStyle w:val="ad"/>
+            <w:lang w:val="en-US"/>
+          </w:rPr>
+          <w:t>ldpst</w:t>
+        </w:r>
+        <w:proofErr w:type="spellEnd"/>
+        <w:r>
+          <w:rPr>
+            <w:rStyle w:val="ad"/>
+          </w:rPr>
+          <w:t>/</w:t>
+        </w:r>
+        <w:proofErr w:type="spellStart"/>
+        <w:r>
+          <w:rPr>
+            <w:rStyle w:val="ad"/>
+            <w:lang w:val="en-US"/>
+          </w:rPr>
+          <w:t>itmo</w:t>
+        </w:r>
+        <w:proofErr w:type="spellEnd"/>
+        <w:r>
+          <w:rPr>
+            <w:rStyle w:val="ad"/>
+          </w:rPr>
+          <w:t>/</w:t>
+        </w:r>
+        <w:r>
+          <w:rPr>
+            <w:rStyle w:val="ad"/>
+            <w:lang w:val="en-US"/>
+          </w:rPr>
+          <w:t>blob</w:t>
+        </w:r>
+        <w:r>
+          <w:rPr>
+            <w:rStyle w:val="ad"/>
+          </w:rPr>
+          <w:t>/</w:t>
+        </w:r>
+        <w:r>
+          <w:rPr>
+            <w:rStyle w:val="ad"/>
+            <w:lang w:val="en-US"/>
+          </w:rPr>
+          <w:t>main</w:t>
+        </w:r>
+        <w:r>
+          <w:rPr>
+            <w:rStyle w:val="ad"/>
+          </w:rPr>
+          <w:t>/</w:t>
+        </w:r>
+        <w:proofErr w:type="spellStart"/>
+        <w:r>
+          <w:rPr>
+            <w:rStyle w:val="ad"/>
+            <w:lang w:val="en-US"/>
+          </w:rPr>
+          <w:t>sem</w:t>
+        </w:r>
+        <w:proofErr w:type="spellEnd"/>
+        <w:r>
+          <w:rPr>
+            <w:rStyle w:val="ad"/>
+          </w:rPr>
+          <w:t>-2_</w:t>
+        </w:r>
+        <w:r>
+          <w:rPr>
+            <w:rStyle w:val="ad"/>
+            <w:lang w:val="en-US"/>
+          </w:rPr>
+          <w:t>databases</w:t>
+        </w:r>
+        <w:r>
+          <w:rPr>
+            <w:rStyle w:val="ad"/>
+          </w:rPr>
+          <w:t>/</w:t>
+        </w:r>
+        <w:r>
+          <w:rPr>
+            <w:rStyle w:val="ad"/>
+            <w:lang w:val="en-US"/>
+          </w:rPr>
+          <w:t>labs</w:t>
+        </w:r>
+        <w:r>
+          <w:rPr>
+            <w:rStyle w:val="ad"/>
+          </w:rPr>
+          <w:t>/</w:t>
+        </w:r>
+        <w:r>
+          <w:rPr>
+            <w:rStyle w:val="ad"/>
+            <w:lang w:val="en-US"/>
+          </w:rPr>
+          <w:t>lab</w:t>
+        </w:r>
+        <w:r>
+          <w:rPr>
+            <w:rStyle w:val="ad"/>
+          </w:rPr>
+          <w:t>1/</w:t>
+        </w:r>
+        <w:r>
+          <w:rPr>
+            <w:rStyle w:val="ad"/>
+            <w:lang w:val="en-US"/>
+          </w:rPr>
+          <w:t>DM</w:t>
+        </w:r>
+        <w:r>
+          <w:rPr>
+            <w:rStyle w:val="ad"/>
+          </w:rPr>
+          <w:t>-</w:t>
+        </w:r>
+        <w:r>
+          <w:rPr>
+            <w:rStyle w:val="ad"/>
+            <w:lang w:val="en-US"/>
+          </w:rPr>
+          <w:t>diagram</w:t>
+        </w:r>
+        <w:r>
+          <w:rPr>
+            <w:rStyle w:val="ad"/>
+          </w:rPr>
+          <w:t>.</w:t>
+        </w:r>
+        <w:proofErr w:type="spellStart"/>
+        <w:r>
+          <w:rPr>
+            <w:rStyle w:val="ad"/>
+            <w:lang w:val="en-US"/>
+          </w:rPr>
+          <w:t>png</w:t>
+        </w:r>
+        <w:proofErr w:type="spellEnd"/>
+      </w:hyperlink>
     </w:p>
     <w:p>
       <w:pPr>
@@ -1554,7 +1577,7 @@
                     </pic:cNvPicPr>
                   </pic:nvPicPr>
                   <pic:blipFill>
-                    <a:blip r:embed="rId8">
+                    <a:blip r:embed="rId9">
                       <a:extLst>
                         <a:ext uri="{28A0092B-C50C-407E-A947-70E740481C1C}">
                           <a14:useLocalDpi xmlns:a14="http://schemas.microsoft.com/office/drawing/2010/main" val="0"/>
@@ -1596,7 +1619,6 @@
           <w:rFonts w:ascii="Segoe UI" w:hAnsi="Segoe UI" w:cs="Segoe UI"/>
           <w:color w:val="212529"/>
           <w:shd w:val="clear" w:color="auto" w:fill="FFFFFF"/>
-          <w:lang w:val="en-US"/>
         </w:rPr>
       </w:pPr>
       <w:bookmarkStart w:id="11" w:name="_Toc191011124"/>
@@ -1640,19 +1662,180 @@
       <w:bookmarkEnd w:id="12"/>
     </w:p>
     <w:p>
-      <w:pPr>
-        <w:rPr>
-          <w:lang w:val="en-US"/>
-        </w:rPr>
-      </w:pPr>
-      <w:hyperlink r:id="rId9" w:history="1">
+      <w:hyperlink r:id="rId10" w:history="1">
         <w:r>
           <w:rPr>
             <w:rStyle w:val="ad"/>
             <w:lang w:val="en-US"/>
           </w:rPr>
-          <w:t>https://github.com/ldpst/itmo/blob/main/sem-2_databases/labs/lab1/build.sql</w:t>
-        </w:r>
+          <w:t>https</w:t>
+        </w:r>
+        <w:r>
+          <w:rPr>
+            <w:rStyle w:val="ad"/>
+          </w:rPr>
+          <w:t>://</w:t>
+        </w:r>
+        <w:proofErr w:type="spellStart"/>
+        <w:r>
+          <w:rPr>
+            <w:rStyle w:val="ad"/>
+            <w:lang w:val="en-US"/>
+          </w:rPr>
+          <w:t>github</w:t>
+        </w:r>
+        <w:proofErr w:type="spellEnd"/>
+        <w:r>
+          <w:rPr>
+            <w:rStyle w:val="ad"/>
+          </w:rPr>
+          <w:t>.</w:t>
+        </w:r>
+        <w:r>
+          <w:rPr>
+            <w:rStyle w:val="ad"/>
+            <w:lang w:val="en-US"/>
+          </w:rPr>
+          <w:t>com</w:t>
+        </w:r>
+        <w:r>
+          <w:rPr>
+            <w:rStyle w:val="ad"/>
+          </w:rPr>
+          <w:t>/</w:t>
+        </w:r>
+        <w:proofErr w:type="spellStart"/>
+        <w:r>
+          <w:rPr>
+            <w:rStyle w:val="ad"/>
+            <w:lang w:val="en-US"/>
+          </w:rPr>
+          <w:t>ldpst</w:t>
+        </w:r>
+        <w:proofErr w:type="spellEnd"/>
+        <w:r>
+          <w:rPr>
+            <w:rStyle w:val="ad"/>
+          </w:rPr>
+          <w:t>/</w:t>
+        </w:r>
+        <w:proofErr w:type="spellStart"/>
+        <w:r>
+          <w:rPr>
+            <w:rStyle w:val="ad"/>
+            <w:lang w:val="en-US"/>
+          </w:rPr>
+          <w:t>itmo</w:t>
+        </w:r>
+        <w:proofErr w:type="spellEnd"/>
+        <w:r>
+          <w:rPr>
+            <w:rStyle w:val="ad"/>
+          </w:rPr>
+          <w:t>/</w:t>
+        </w:r>
+        <w:r>
+          <w:rPr>
+            <w:rStyle w:val="ad"/>
+            <w:lang w:val="en-US"/>
+          </w:rPr>
+          <w:t>blob</w:t>
+        </w:r>
+        <w:r>
+          <w:rPr>
+            <w:rStyle w:val="ad"/>
+          </w:rPr>
+          <w:t>/</w:t>
+        </w:r>
+        <w:r>
+          <w:rPr>
+            <w:rStyle w:val="ad"/>
+            <w:lang w:val="en-US"/>
+          </w:rPr>
+          <w:t>main</w:t>
+        </w:r>
+        <w:r>
+          <w:rPr>
+            <w:rStyle w:val="ad"/>
+          </w:rPr>
+          <w:t>/</w:t>
+        </w:r>
+        <w:proofErr w:type="spellStart"/>
+        <w:r>
+          <w:rPr>
+            <w:rStyle w:val="ad"/>
+            <w:lang w:val="en-US"/>
+          </w:rPr>
+          <w:t>sem</w:t>
+        </w:r>
+        <w:proofErr w:type="spellEnd"/>
+        <w:r>
+          <w:rPr>
+            <w:rStyle w:val="ad"/>
+          </w:rPr>
+          <w:t>-2_</w:t>
+        </w:r>
+        <w:r>
+          <w:rPr>
+            <w:rStyle w:val="ad"/>
+            <w:lang w:val="en-US"/>
+          </w:rPr>
+          <w:t>databases</w:t>
+        </w:r>
+        <w:r>
+          <w:rPr>
+            <w:rStyle w:val="ad"/>
+          </w:rPr>
+          <w:t>/</w:t>
+        </w:r>
+        <w:r>
+          <w:rPr>
+            <w:rStyle w:val="ad"/>
+            <w:lang w:val="en-US"/>
+          </w:rPr>
+          <w:t>labs</w:t>
+        </w:r>
+        <w:r>
+          <w:rPr>
+            <w:rStyle w:val="ad"/>
+          </w:rPr>
+          <w:t>/</w:t>
+        </w:r>
+        <w:r>
+          <w:rPr>
+            <w:rStyle w:val="ad"/>
+            <w:lang w:val="en-US"/>
+          </w:rPr>
+          <w:t>lab</w:t>
+        </w:r>
+        <w:r>
+          <w:rPr>
+            <w:rStyle w:val="ad"/>
+          </w:rPr>
+          <w:t>1/</w:t>
+        </w:r>
+        <w:r>
+          <w:rPr>
+            <w:rStyle w:val="ad"/>
+            <w:lang w:val="en-US"/>
+          </w:rPr>
+          <w:t>build</w:t>
+        </w:r>
+        <w:r>
+          <w:rPr>
+            <w:rStyle w:val="ad"/>
+          </w:rPr>
+          <w:t>.</w:t>
+        </w:r>
+        <w:proofErr w:type="spellStart"/>
+        <w:r>
+          <w:rPr>
+            <w:rStyle w:val="ad"/>
+            <w:lang w:val="en-US"/>
+          </w:rPr>
+          <w:t>sql</w:t>
+        </w:r>
+        <w:proofErr w:type="spellEnd"/>
       </w:hyperlink>
     </w:p>
     <w:p>
@@ -3894,6 +4077,51 @@
       </w:r>
       <w:r>
         <w:t xml:space="preserve"> </w:t>
+      </w:r>
+    </w:p>
+    <w:p>
+      <w:pPr>
+        <w:jc w:val="center"/>
+      </w:pPr>
+      <w:r>
+        <w:rPr>
+          <w:noProof/>
+        </w:rPr>
+        <w:drawing>
+          <wp:inline distT="0" distB="0" distL="0" distR="0" wp14:anchorId="0C1B0CA9" wp14:editId="3BF732E1">
+            <wp:extent cx="3571875" cy="2639867"/>
+            <wp:effectExtent l="0" t="0" r="0" b="8255"/>
+            <wp:docPr id="747076307" name="Рисунок 1" descr="Изображение выглядит как текст, снимок экрана, круг&#10;&#10;Контент, сгенерированный ИИ, может содержать ошибки."/>
+            <wp:cNvGraphicFramePr>
+              <a:graphicFrameLocks xmlns:a="http://schemas.openxmlformats.org/drawingml/2006/main" noChangeAspect="1"/>
+            </wp:cNvGraphicFramePr>
+            <a:graphic xmlns:a="http://schemas.openxmlformats.org/drawingml/2006/main">
+              <a:graphicData uri="http://schemas.openxmlformats.org/drawingml/2006/picture">
+                <pic:pic xmlns:pic="http://schemas.openxmlformats.org/drawingml/2006/picture">
+                  <pic:nvPicPr>
+                    <pic:cNvPr id="747076307" name="Рисунок 1" descr="Изображение выглядит как текст, снимок экрана, круг&#10;&#10;Контент, сгенерированный ИИ, может содержать ошибки."/>
+                    <pic:cNvPicPr/>
+                  </pic:nvPicPr>
+                  <pic:blipFill>
+                    <a:blip r:embed="rId11"/>
+                    <a:stretch>
+                      <a:fillRect/>
+                    </a:stretch>
+                  </pic:blipFill>
+                  <pic:spPr>
+                    <a:xfrm>
+                      <a:off x="0" y="0"/>
+                      <a:ext cx="3578401" cy="2644690"/>
+                    </a:xfrm>
+                    <a:prstGeom prst="rect">
+                      <a:avLst/>
+                    </a:prstGeom>
+                  </pic:spPr>
+                </pic:pic>
+              </a:graphicData>
+            </a:graphic>
+          </wp:inline>
+        </w:drawing>
       </w:r>
     </w:p>
     <w:sectPr>
@@ -4508,6 +4736,7 @@
   <w:style w:type="character" w:default="1" w:styleId="a0">
     <w:name w:val="Default Paragraph Font"/>
     <w:uiPriority w:val="1"/>
+    <w:semiHidden/>
     <w:unhideWhenUsed/>
   </w:style>
   <w:style w:type="table" w:default="1" w:styleId="a1">

</xml_diff>